<commit_message>
Cambios en app - DTE Listos (falta pasarlos a la ERS)
</commit_message>
<xml_diff>
--- a/Documentacion/de Producto/ERS 1.3.docx
+++ b/Documentacion/de Producto/ERS 1.3.docx
@@ -5,7 +5,7 @@
   <w:body>
     <w:p>
       <w:pPr>
-        <w:pStyle w:val="Heading1"/>
+        <w:pStyle w:val="Ttulo1"/>
         <w:ind w:left="1440" w:hanging="1440"/>
       </w:pPr>
       <w:r>
@@ -14,7 +14,7 @@
     </w:p>
     <w:p>
       <w:pPr>
-        <w:pStyle w:val="Heading2"/>
+        <w:pStyle w:val="Ttulo2"/>
       </w:pPr>
       <w:r>
         <w:t>Propósito</w:t>
@@ -36,7 +36,7 @@
     </w:p>
     <w:p>
       <w:pPr>
-        <w:pStyle w:val="Heading2"/>
+        <w:pStyle w:val="Ttulo2"/>
       </w:pPr>
       <w:r>
         <w:t>Alcance</w:t>
@@ -180,7 +180,7 @@
     </w:p>
     <w:p>
       <w:pPr>
-        <w:pStyle w:val="Heading2"/>
+        <w:pStyle w:val="Ttulo2"/>
       </w:pPr>
       <w:r>
         <w:t>Definiciones, Acrónimos y Abreviaturas</w:t>
@@ -226,7 +226,7 @@
     </w:p>
     <w:p>
       <w:pPr>
-        <w:pStyle w:val="Heading2"/>
+        <w:pStyle w:val="Ttulo2"/>
       </w:pPr>
       <w:r>
         <w:lastRenderedPageBreak/>
@@ -504,12 +504,7 @@
           </w:tcPr>
           <w:p>
             <w:r>
-              <w:t>Agregados 2 casos de uso y cambio de nombre en otros</w:t>
-            </w:r>
-            <w:bookmarkStart w:id="0" w:name="_GoBack"/>
-            <w:bookmarkEnd w:id="0"/>
-            <w:r>
-              <w:t>.</w:t>
+              <w:t>Agregados 2 casos de uso y cambio de nombre en otros.</w:t>
             </w:r>
           </w:p>
         </w:tc>
@@ -567,7 +562,7 @@
     <w:p/>
     <w:p>
       <w:pPr>
-        <w:pStyle w:val="Heading1"/>
+        <w:pStyle w:val="Ttulo1"/>
       </w:pPr>
     </w:p>
     <w:p>
@@ -583,7 +578,7 @@
     </w:p>
     <w:p>
       <w:pPr>
-        <w:pStyle w:val="Heading1"/>
+        <w:pStyle w:val="Ttulo1"/>
       </w:pPr>
       <w:r>
         <w:lastRenderedPageBreak/>
@@ -593,7 +588,7 @@
     <w:p/>
     <w:p>
       <w:pPr>
-        <w:pStyle w:val="Heading2"/>
+        <w:pStyle w:val="Ttulo2"/>
       </w:pPr>
       <w:r>
         <w:t>Objetivo del Producto</w:t>
@@ -617,7 +612,7 @@
     </w:p>
     <w:p>
       <w:pPr>
-        <w:pStyle w:val="Heading2"/>
+        <w:pStyle w:val="Ttulo2"/>
       </w:pPr>
       <w:r>
         <w:t>Alcances del Producto</w:t>
@@ -1197,7 +1192,7 @@
     </w:p>
     <w:p>
       <w:pPr>
-        <w:pStyle w:val="Heading3"/>
+        <w:pStyle w:val="Ttulo3"/>
         <w:rPr>
           <w:rFonts w:cs="Arial"/>
           <w:sz w:val="22"/>
@@ -1278,10 +1273,10 @@
     </w:p>
     <w:p>
       <w:pPr>
-        <w:pStyle w:val="Heading2"/>
-      </w:pPr>
-      <w:bookmarkStart w:id="1" w:name="h.gjdgxs" w:colFirst="0" w:colLast="0"/>
-      <w:bookmarkEnd w:id="1"/>
+        <w:pStyle w:val="Ttulo2"/>
+      </w:pPr>
+      <w:bookmarkStart w:id="0" w:name="h.gjdgxs" w:colFirst="0" w:colLast="0"/>
+      <w:bookmarkEnd w:id="0"/>
       <w:r>
         <w:t>Restricciones</w:t>
       </w:r>
@@ -1323,7 +1318,7 @@
     </w:p>
     <w:p>
       <w:pPr>
-        <w:pStyle w:val="Heading1"/>
+        <w:pStyle w:val="Ttulo1"/>
       </w:pPr>
       <w:r>
         <w:lastRenderedPageBreak/>
@@ -1332,7 +1327,7 @@
     </w:p>
     <w:p>
       <w:pPr>
-        <w:pStyle w:val="Heading2"/>
+        <w:pStyle w:val="Ttulo2"/>
       </w:pPr>
       <w:r>
         <w:t>Listado de la Funcionalidad del Sistema clasificado por Modulo</w:t>
@@ -5143,6 +5138,7 @@
               <w:spacing w:line="312" w:lineRule="auto"/>
               <w:jc w:val="both"/>
             </w:pPr>
+            <w:bookmarkStart w:id="1" w:name="_GoBack" w:colFirst="2" w:colLast="2"/>
             <w:r>
               <w:t>Módulo</w:t>
             </w:r>
@@ -5177,7 +5173,10 @@
               <w:spacing w:line="312" w:lineRule="auto"/>
             </w:pPr>
             <w:r>
-              <w:t>Registrar la baja de un hogar provisorio</w:t>
+              <w:t>Registrar</w:t>
+            </w:r>
+            <w:r>
+              <w:t xml:space="preserve"> baja de un hogar provisorio</w:t>
             </w:r>
           </w:p>
         </w:tc>
@@ -5193,6 +5192,72 @@
             </w:pPr>
             <w:r>
               <w:t>Registrar la baja de un hogar provisorio.</w:t>
+            </w:r>
+          </w:p>
+        </w:tc>
+      </w:tr>
+      <w:bookmarkEnd w:id="1"/>
+      <w:tr>
+        <w:tc>
+          <w:tcPr>
+            <w:tcW w:w="1413" w:type="dxa"/>
+            <w:shd w:val="clear" w:color="auto" w:fill="FFFFFF"/>
+          </w:tcPr>
+          <w:p>
+            <w:pPr>
+              <w:spacing w:line="312" w:lineRule="auto"/>
+              <w:jc w:val="both"/>
+            </w:pPr>
+            <w:r>
+              <w:t>Módulo</w:t>
+            </w:r>
+            <w:r>
+              <w:t xml:space="preserve"> de Hogares</w:t>
+            </w:r>
+          </w:p>
+        </w:tc>
+        <w:tc>
+          <w:tcPr>
+            <w:tcW w:w="978" w:type="dxa"/>
+            <w:shd w:val="clear" w:color="auto" w:fill="FFFFFF"/>
+          </w:tcPr>
+          <w:p>
+            <w:pPr>
+              <w:spacing w:line="312" w:lineRule="auto"/>
+              <w:jc w:val="both"/>
+            </w:pPr>
+            <w:r>
+              <w:t>54</w:t>
+            </w:r>
+          </w:p>
+        </w:tc>
+        <w:tc>
+          <w:tcPr>
+            <w:tcW w:w="2268" w:type="dxa"/>
+            <w:shd w:val="clear" w:color="auto" w:fill="FFFFFF"/>
+          </w:tcPr>
+          <w:p>
+            <w:pPr>
+              <w:spacing w:line="312" w:lineRule="auto"/>
+            </w:pPr>
+            <w:r>
+              <w:t>Registrar asignación de una mascota a un hogar provisorio</w:t>
+            </w:r>
+          </w:p>
+        </w:tc>
+        <w:tc>
+          <w:tcPr>
+            <w:tcW w:w="4169" w:type="dxa"/>
+            <w:gridSpan w:val="2"/>
+            <w:shd w:val="clear" w:color="auto" w:fill="FFFFFF"/>
+          </w:tcPr>
+          <w:p>
+            <w:pPr>
+              <w:spacing w:line="312" w:lineRule="auto"/>
+              <w:jc w:val="both"/>
+            </w:pPr>
+            <w:r>
+              <w:t>Registrar asignación de una mascota a un hogar provisorio validando que el mismo tenga disponibilidad.</w:t>
             </w:r>
           </w:p>
         </w:tc>
@@ -5227,37 +5292,43 @@
               <w:jc w:val="both"/>
             </w:pPr>
             <w:r>
-              <w:t>54</w:t>
-            </w:r>
-          </w:p>
-        </w:tc>
-        <w:tc>
-          <w:tcPr>
-            <w:tcW w:w="2268" w:type="dxa"/>
-            <w:shd w:val="clear" w:color="auto" w:fill="FFFFFF"/>
-          </w:tcPr>
-          <w:p>
-            <w:pPr>
-              <w:spacing w:line="312" w:lineRule="auto"/>
-            </w:pPr>
-            <w:r>
-              <w:t>Registrar asignación de una mascota a un hogar provisorio</w:t>
-            </w:r>
-          </w:p>
-        </w:tc>
-        <w:tc>
-          <w:tcPr>
-            <w:tcW w:w="4169" w:type="dxa"/>
+              <w:t>55</w:t>
+            </w:r>
+          </w:p>
+        </w:tc>
+        <w:tc>
+          <w:tcPr>
+            <w:tcW w:w="2282" w:type="dxa"/>
             <w:gridSpan w:val="2"/>
             <w:shd w:val="clear" w:color="auto" w:fill="FFFFFF"/>
           </w:tcPr>
           <w:p>
             <w:pPr>
               <w:spacing w:line="312" w:lineRule="auto"/>
-              <w:jc w:val="both"/>
-            </w:pPr>
-            <w:r>
-              <w:t>Registrar asignación de una mascota a un hogar provisorio validando que el mismo tenga disponibilidad.</w:t>
+            </w:pPr>
+            <w:r>
+              <w:t>Registrar pedido de devolución de mascota</w:t>
+            </w:r>
+          </w:p>
+        </w:tc>
+        <w:tc>
+          <w:tcPr>
+            <w:tcW w:w="4155" w:type="dxa"/>
+            <w:shd w:val="clear" w:color="auto" w:fill="FFFFFF"/>
+          </w:tcPr>
+          <w:p>
+            <w:pPr>
+              <w:spacing w:line="312" w:lineRule="auto"/>
+              <w:jc w:val="both"/>
+            </w:pPr>
+            <w:r>
+              <w:t>Registrar pedido de devolución de mascota</w:t>
+            </w:r>
+            <w:r>
+              <w:t xml:space="preserve"> por</w:t>
+            </w:r>
+            <w:r>
+              <w:t xml:space="preserve"> parte de un voluntario.</w:t>
             </w:r>
           </w:p>
         </w:tc>
@@ -5292,7 +5363,7 @@
               <w:jc w:val="both"/>
             </w:pPr>
             <w:r>
-              <w:t>55</w:t>
+              <w:t>56</w:t>
             </w:r>
           </w:p>
         </w:tc>
@@ -5307,7 +5378,7 @@
               <w:spacing w:line="312" w:lineRule="auto"/>
             </w:pPr>
             <w:r>
-              <w:t>Registrar pedido de devolución de mascota</w:t>
+              <w:t>Actualizar disponibilidad de hogar provisorio</w:t>
             </w:r>
           </w:p>
         </w:tc>
@@ -5322,13 +5393,13 @@
               <w:jc w:val="both"/>
             </w:pPr>
             <w:r>
-              <w:t>Registrar pedido de devolución de mascota</w:t>
-            </w:r>
-            <w:r>
-              <w:t xml:space="preserve"> por</w:t>
-            </w:r>
-            <w:r>
-              <w:t xml:space="preserve"> parte de un voluntario.</w:t>
+              <w:t xml:space="preserve">Actualizar la disponibilidad de </w:t>
+            </w:r>
+            <w:r>
+              <w:t>un hogar provisorio</w:t>
+            </w:r>
+            <w:r>
+              <w:t xml:space="preserve"> por el egreso de una mascota.</w:t>
             </w:r>
           </w:p>
         </w:tc>
@@ -5348,7 +5419,7 @@
               <w:t>Módulo</w:t>
             </w:r>
             <w:r>
-              <w:t xml:space="preserve"> de Hogares</w:t>
+              <w:t xml:space="preserve"> de Centros Asistenciales</w:t>
             </w:r>
           </w:p>
         </w:tc>
@@ -5363,7 +5434,7 @@
               <w:jc w:val="both"/>
             </w:pPr>
             <w:r>
-              <w:t>56</w:t>
+              <w:t>57</w:t>
             </w:r>
           </w:p>
         </w:tc>
@@ -5378,7 +5449,7 @@
               <w:spacing w:line="312" w:lineRule="auto"/>
             </w:pPr>
             <w:r>
-              <w:t>Actualizar disponibilidad de hogar provisorio</w:t>
+              <w:t>Registrar centro asistencial</w:t>
             </w:r>
           </w:p>
         </w:tc>
@@ -5393,13 +5464,13 @@
               <w:jc w:val="both"/>
             </w:pPr>
             <w:r>
-              <w:t xml:space="preserve">Actualizar la disponibilidad de </w:t>
-            </w:r>
-            <w:r>
-              <w:t>un hogar provisorio</w:t>
-            </w:r>
-            <w:r>
-              <w:t xml:space="preserve"> por el egreso de una mascota.</w:t>
+              <w:t xml:space="preserve">Registrar los datos de los centros </w:t>
+            </w:r>
+            <w:r>
+              <w:t>asistenciales</w:t>
+            </w:r>
+            <w:r>
+              <w:t xml:space="preserve"> según los servicios que brinde.</w:t>
             </w:r>
           </w:p>
         </w:tc>
@@ -5434,7 +5505,7 @@
               <w:jc w:val="both"/>
             </w:pPr>
             <w:r>
-              <w:t>57</w:t>
+              <w:t>58</w:t>
             </w:r>
           </w:p>
         </w:tc>
@@ -5449,7 +5520,7 @@
               <w:spacing w:line="312" w:lineRule="auto"/>
             </w:pPr>
             <w:r>
-              <w:t>Registrar centro asistencial</w:t>
+              <w:t>Modificar centro asistencial</w:t>
             </w:r>
           </w:p>
         </w:tc>
@@ -5464,13 +5535,7 @@
               <w:jc w:val="both"/>
             </w:pPr>
             <w:r>
-              <w:t xml:space="preserve">Registrar los datos de los centros </w:t>
-            </w:r>
-            <w:r>
-              <w:t>asistenciales</w:t>
-            </w:r>
-            <w:r>
-              <w:t xml:space="preserve"> según los servicios que brinde.</w:t>
+              <w:t>Modificar los datos de los centros asistenciales.</w:t>
             </w:r>
           </w:p>
         </w:tc>
@@ -5505,7 +5570,7 @@
               <w:jc w:val="both"/>
             </w:pPr>
             <w:r>
-              <w:t>58</w:t>
+              <w:t>59</w:t>
             </w:r>
           </w:p>
         </w:tc>
@@ -5520,7 +5585,7 @@
               <w:spacing w:line="312" w:lineRule="auto"/>
             </w:pPr>
             <w:r>
-              <w:t>Modificar centro asistencial</w:t>
+              <w:t>Consultar centro asistencial</w:t>
             </w:r>
           </w:p>
         </w:tc>
@@ -5535,7 +5600,7 @@
               <w:jc w:val="both"/>
             </w:pPr>
             <w:r>
-              <w:t>Modificar los datos de los centros asistenciales.</w:t>
+              <w:t>Consultar los datos de los centros asistenciales según distintos filtros.</w:t>
             </w:r>
           </w:p>
         </w:tc>
@@ -5570,7 +5635,7 @@
               <w:jc w:val="both"/>
             </w:pPr>
             <w:r>
-              <w:t>59</w:t>
+              <w:t>60</w:t>
             </w:r>
           </w:p>
         </w:tc>
@@ -5585,7 +5650,7 @@
               <w:spacing w:line="312" w:lineRule="auto"/>
             </w:pPr>
             <w:r>
-              <w:t>Consultar centro asistencial</w:t>
+              <w:t>Eliminar  centro asistencial</w:t>
             </w:r>
           </w:p>
         </w:tc>
@@ -5600,7 +5665,7 @@
               <w:jc w:val="both"/>
             </w:pPr>
             <w:r>
-              <w:t>Consultar los datos de los centros asistenciales según distintos filtros.</w:t>
+              <w:t>Eliminar un centro asistencial.</w:t>
             </w:r>
           </w:p>
         </w:tc>
@@ -5635,7 +5700,7 @@
               <w:jc w:val="both"/>
             </w:pPr>
             <w:r>
-              <w:t>60</w:t>
+              <w:t>61</w:t>
             </w:r>
           </w:p>
         </w:tc>
@@ -5650,7 +5715,7 @@
               <w:spacing w:line="312" w:lineRule="auto"/>
             </w:pPr>
             <w:r>
-              <w:t>Eliminar  centro asistencial</w:t>
+              <w:t>Consultar centros asistenciales por barrio</w:t>
             </w:r>
           </w:p>
         </w:tc>
@@ -5665,7 +5730,19 @@
               <w:jc w:val="both"/>
             </w:pPr>
             <w:r>
-              <w:t>Eliminar un centro asistencial.</w:t>
+              <w:t xml:space="preserve">Consultar los centros asistenciales disponibles en las </w:t>
+            </w:r>
+            <w:r>
+              <w:t>cercanías</w:t>
+            </w:r>
+            <w:r>
+              <w:t xml:space="preserve"> de un barrio </w:t>
+            </w:r>
+            <w:r>
+              <w:t>especificado</w:t>
+            </w:r>
+            <w:r>
+              <w:t>.</w:t>
             </w:r>
           </w:p>
         </w:tc>
@@ -5685,7 +5762,10 @@
               <w:t>Módulo</w:t>
             </w:r>
             <w:r>
-              <w:t xml:space="preserve"> de Centros Asistenciales</w:t>
+              <w:t xml:space="preserve"> de gestión de integración con </w:t>
+            </w:r>
+            <w:r>
+              <w:t>GoogleMaps</w:t>
             </w:r>
           </w:p>
         </w:tc>
@@ -5700,7 +5780,7 @@
               <w:jc w:val="both"/>
             </w:pPr>
             <w:r>
-              <w:t>61</w:t>
+              <w:t>62</w:t>
             </w:r>
           </w:p>
         </w:tc>
@@ -5715,7 +5795,10 @@
               <w:spacing w:line="312" w:lineRule="auto"/>
             </w:pPr>
             <w:r>
-              <w:t>Consultar centros asistenciales por barrio</w:t>
+              <w:t xml:space="preserve">Visualizar ubicación </w:t>
+            </w:r>
+            <w:r>
+              <w:t>geográfica</w:t>
             </w:r>
           </w:p>
         </w:tc>
@@ -5730,19 +5813,13 @@
               <w:jc w:val="both"/>
             </w:pPr>
             <w:r>
-              <w:t xml:space="preserve">Consultar los centros asistenciales disponibles en las </w:t>
-            </w:r>
-            <w:r>
-              <w:t>cercanías</w:t>
-            </w:r>
-            <w:r>
-              <w:t xml:space="preserve"> de un barrio </w:t>
-            </w:r>
-            <w:r>
-              <w:t>especificado</w:t>
-            </w:r>
-            <w:r>
-              <w:t>.</w:t>
+              <w:t xml:space="preserve">Visualizar la ubicación </w:t>
+            </w:r>
+            <w:r>
+              <w:t>geográfica</w:t>
+            </w:r>
+            <w:r>
+              <w:t xml:space="preserve"> de los distintos hechos como perdida de una mascota, hallazgo o centro asistencial.</w:t>
             </w:r>
           </w:p>
         </w:tc>
@@ -5762,10 +5839,11 @@
               <w:t>Módulo</w:t>
             </w:r>
             <w:r>
-              <w:t xml:space="preserve"> de gestión de integración con </w:t>
-            </w:r>
-            <w:r>
-              <w:t>GoogleMaps</w:t>
+              <w:t xml:space="preserve"> de </w:t>
+            </w:r>
+            <w:r>
+              <w:lastRenderedPageBreak/>
+              <w:t>Difusión</w:t>
             </w:r>
           </w:p>
         </w:tc>
@@ -5780,7 +5858,8 @@
               <w:jc w:val="both"/>
             </w:pPr>
             <w:r>
-              <w:t>62</w:t>
+              <w:lastRenderedPageBreak/>
+              <w:t>63</w:t>
             </w:r>
           </w:p>
         </w:tc>
@@ -5795,10 +5874,7 @@
               <w:spacing w:line="312" w:lineRule="auto"/>
             </w:pPr>
             <w:r>
-              <w:t xml:space="preserve">Visualizar ubicación </w:t>
-            </w:r>
-            <w:r>
-              <w:t>geográfica</w:t>
+              <w:t>Registrar Campaña</w:t>
             </w:r>
           </w:p>
         </w:tc>
@@ -5813,13 +5889,11 @@
               <w:jc w:val="both"/>
             </w:pPr>
             <w:r>
-              <w:t xml:space="preserve">Visualizar la ubicación </w:t>
-            </w:r>
-            <w:r>
-              <w:t>geográfica</w:t>
-            </w:r>
-            <w:r>
-              <w:t xml:space="preserve"> de los distintos hechos como perdida de una mascota, hallazgo o centro asistencial.</w:t>
+              <w:t xml:space="preserve">Registrar los datos de una campaña con su </w:t>
+            </w:r>
+            <w:r>
+              <w:lastRenderedPageBreak/>
+              <w:t>motivo y tipo.</w:t>
             </w:r>
           </w:p>
         </w:tc>
@@ -5833,17 +5907,16 @@
           <w:p>
             <w:pPr>
               <w:spacing w:line="312" w:lineRule="auto"/>
-              <w:jc w:val="both"/>
-            </w:pPr>
-            <w:r>
-              <w:t>Módulo</w:t>
-            </w:r>
-            <w:r>
-              <w:t xml:space="preserve"> de </w:t>
-            </w:r>
-            <w:r>
+              <w:rPr>
+                <w:rFonts w:eastAsia="Arial" w:cs="Arial"/>
+              </w:rPr>
+            </w:pPr>
+            <w:r>
+              <w:rPr>
+                <w:rFonts w:eastAsia="Arial" w:cs="Arial"/>
+              </w:rPr>
               <w:lastRenderedPageBreak/>
-              <w:t>Difusión</w:t>
+              <w:t>Módulo de Usuarios</w:t>
             </w:r>
           </w:p>
         </w:tc>
@@ -5856,10 +5929,15 @@
             <w:pPr>
               <w:spacing w:line="312" w:lineRule="auto"/>
               <w:jc w:val="both"/>
-            </w:pPr>
-            <w:r>
-              <w:lastRenderedPageBreak/>
-              <w:t>63</w:t>
+              <w:rPr>
+                <w:rFonts w:eastAsia="Arial" w:cs="Arial"/>
+              </w:rPr>
+            </w:pPr>
+            <w:r>
+              <w:rPr>
+                <w:rFonts w:eastAsia="Arial" w:cs="Arial"/>
+              </w:rPr>
+              <w:t>64</w:t>
             </w:r>
           </w:p>
         </w:tc>
@@ -5872,9 +5950,15 @@
           <w:p>
             <w:pPr>
               <w:spacing w:line="312" w:lineRule="auto"/>
-            </w:pPr>
-            <w:r>
-              <w:t>Registrar Campaña</w:t>
+              <w:rPr>
+                <w:rFonts w:eastAsia="Arial" w:cs="Arial"/>
+              </w:rPr>
+            </w:pPr>
+            <w:r>
+              <w:rPr>
+                <w:rFonts w:eastAsia="Arial" w:cs="Arial"/>
+              </w:rPr>
+              <w:t>Modificar Contraseña</w:t>
             </w:r>
           </w:p>
         </w:tc>
@@ -5887,18 +5971,23 @@
             <w:pPr>
               <w:spacing w:line="312" w:lineRule="auto"/>
               <w:jc w:val="both"/>
-            </w:pPr>
-            <w:r>
-              <w:t xml:space="preserve">Registrar los datos de una campaña con su </w:t>
-            </w:r>
-            <w:r>
-              <w:lastRenderedPageBreak/>
-              <w:t>motivo y tipo.</w:t>
+              <w:rPr>
+                <w:rFonts w:eastAsia="Arial" w:cs="Arial"/>
+              </w:rPr>
+            </w:pPr>
+            <w:r>
+              <w:rPr>
+                <w:rFonts w:eastAsia="Arial" w:cs="Arial"/>
+              </w:rPr>
+              <w:t>Actualizar la contraseña de un usuario del sistema</w:t>
             </w:r>
           </w:p>
         </w:tc>
       </w:tr>
       <w:tr>
+        <w:trPr>
+          <w:trHeight w:val="1192"/>
+        </w:trPr>
         <w:tc>
           <w:tcPr>
             <w:tcW w:w="1413" w:type="dxa"/>
@@ -5915,7 +6004,6 @@
               <w:rPr>
                 <w:rFonts w:eastAsia="Arial" w:cs="Arial"/>
               </w:rPr>
-              <w:lastRenderedPageBreak/>
               <w:t>Módulo de Usuarios</w:t>
             </w:r>
           </w:p>
@@ -5937,7 +6025,7 @@
               <w:rPr>
                 <w:rFonts w:eastAsia="Arial" w:cs="Arial"/>
               </w:rPr>
-              <w:t>64</w:t>
+              <w:t>65</w:t>
             </w:r>
           </w:p>
         </w:tc>
@@ -5958,7 +6046,7 @@
               <w:rPr>
                 <w:rFonts w:eastAsia="Arial" w:cs="Arial"/>
               </w:rPr>
-              <w:t>Modificar Contraseña</w:t>
+              <w:t>Restablecer Contraseña</w:t>
             </w:r>
           </w:p>
         </w:tc>
@@ -5979,7 +6067,7 @@
               <w:rPr>
                 <w:rFonts w:eastAsia="Arial" w:cs="Arial"/>
               </w:rPr>
-              <w:t>Actualizar la contraseña de un usuario del sistema</w:t>
+              <w:t>Restablecer la contraseña de un usuario del sistema, mediante la generación de una clave aleatoria.</w:t>
             </w:r>
           </w:p>
         </w:tc>
@@ -6001,7 +6089,7 @@
               <w:rPr>
                 <w:rFonts w:eastAsia="Arial" w:cs="Arial"/>
               </w:rPr>
-              <w:t>Módulo de Usuarios</w:t>
+              <w:t>Módulo de Voluntarios</w:t>
             </w:r>
           </w:p>
         </w:tc>
@@ -6022,7 +6110,7 @@
               <w:rPr>
                 <w:rFonts w:eastAsia="Arial" w:cs="Arial"/>
               </w:rPr>
-              <w:t>65</w:t>
+              <w:t>66</w:t>
             </w:r>
           </w:p>
         </w:tc>
@@ -6043,7 +6131,13 @@
               <w:rPr>
                 <w:rFonts w:eastAsia="Arial" w:cs="Arial"/>
               </w:rPr>
-              <w:t>Restablecer Contraseña</w:t>
+              <w:t>Registrar Solicitud de Baja</w:t>
+            </w:r>
+            <w:r>
+              <w:rPr>
+                <w:rFonts w:eastAsia="Arial" w:cs="Arial"/>
+              </w:rPr>
+              <w:t xml:space="preserve"> de voluntario</w:t>
             </w:r>
           </w:p>
         </w:tc>
@@ -6064,7 +6158,7 @@
               <w:rPr>
                 <w:rFonts w:eastAsia="Arial" w:cs="Arial"/>
               </w:rPr>
-              <w:t>Restablecer la contraseña de un usuario del sistema, mediante la generación de una clave aleatoria.</w:t>
+              <w:t>Actualizar el estado del voluntario a Solicitud de Baja</w:t>
             </w:r>
           </w:p>
         </w:tc>
@@ -6288,7 +6382,7 @@
     <w:p/>
     <w:p>
       <w:pPr>
-        <w:pStyle w:val="Heading2"/>
+        <w:pStyle w:val="Ttulo2"/>
       </w:pPr>
       <w:r>
         <w:t xml:space="preserve">Diagrama de casos de uso esenciales de sistema del </w:t>
@@ -6358,7 +6452,7 @@
     <w:p/>
     <w:p>
       <w:pPr>
-        <w:pStyle w:val="Heading2"/>
+        <w:pStyle w:val="Ttulo2"/>
       </w:pPr>
       <w:r>
         <w:lastRenderedPageBreak/>
@@ -6429,7 +6523,7 @@
     <w:p/>
     <w:p>
       <w:pPr>
-        <w:pStyle w:val="Heading2"/>
+        <w:pStyle w:val="Ttulo2"/>
       </w:pPr>
       <w:r>
         <w:lastRenderedPageBreak/>
@@ -6444,7 +6538,7 @@
     </w:p>
     <w:p>
       <w:pPr>
-        <w:pStyle w:val="Heading1"/>
+        <w:pStyle w:val="Ttulo1"/>
       </w:pPr>
       <w:r>
         <w:rPr>
@@ -6499,111 +6593,88 @@
     </w:p>
     <w:p>
       <w:pPr>
-        <w:pStyle w:val="Heading1"/>
-      </w:pPr>
-    </w:p>
-    <w:p>
-      <w:pPr>
-        <w:pStyle w:val="Heading1"/>
-      </w:pPr>
-    </w:p>
-    <w:p>
-      <w:pPr>
-        <w:pStyle w:val="Heading1"/>
-      </w:pPr>
-    </w:p>
-    <w:p>
-      <w:pPr>
-        <w:pStyle w:val="Heading1"/>
-      </w:pPr>
-    </w:p>
-    <w:p>
-      <w:pPr>
-        <w:pStyle w:val="Heading1"/>
-      </w:pPr>
-    </w:p>
-    <w:p>
-      <w:pPr>
-        <w:pStyle w:val="Heading1"/>
-      </w:pPr>
-    </w:p>
-    <w:p>
-      <w:pPr>
-        <w:pStyle w:val="Heading1"/>
-      </w:pPr>
-    </w:p>
-    <w:p>
-      <w:pPr>
-        <w:pStyle w:val="Heading1"/>
-      </w:pPr>
-      <w:r>
+        <w:pStyle w:val="Ttulo1"/>
+      </w:pPr>
+    </w:p>
+    <w:p>
+      <w:pPr>
+        <w:pStyle w:val="Ttulo1"/>
+      </w:pPr>
+    </w:p>
+    <w:p>
+      <w:pPr>
+        <w:pStyle w:val="Ttulo1"/>
+      </w:pPr>
+    </w:p>
+    <w:p>
+      <w:pPr>
+        <w:pStyle w:val="Ttulo1"/>
+      </w:pPr>
+    </w:p>
+    <w:p>
+      <w:pPr>
+        <w:pStyle w:val="Ttulo1"/>
+      </w:pPr>
+    </w:p>
+    <w:p>
+      <w:pPr>
+        <w:pStyle w:val="Ttulo1"/>
+      </w:pPr>
+    </w:p>
+    <w:p>
+      <w:pPr>
+        <w:pStyle w:val="Ttulo1"/>
+      </w:pPr>
+    </w:p>
+    <w:p>
+      <w:pPr>
+        <w:rPr>
+          <w:color w:val="4474A0"/>
+          <w:sz w:val="32"/>
+        </w:rPr>
+      </w:pPr>
+      <w:r>
+        <w:br w:type="page"/>
+      </w:r>
+    </w:p>
+    <w:p>
+      <w:pPr>
+        <w:pStyle w:val="Ttulo1"/>
+      </w:pPr>
+      <w:r>
+        <w:lastRenderedPageBreak/>
         <w:t>Diagramas de transición de estados</w:t>
       </w:r>
     </w:p>
     <w:p/>
     <w:p>
       <w:pPr>
-        <w:pStyle w:val="Heading2"/>
-      </w:pPr>
-      <w:r>
-        <w:t>Diagrama de transición de estados de Pérdidas</w:t>
+        <w:pStyle w:val="Ttulo2"/>
+      </w:pPr>
+      <w:r>
+        <w:t>DTE – Mascota</w:t>
       </w:r>
     </w:p>
     <w:p/>
-    <w:p>
-      <w:r>
-        <w:rPr>
-          <w:noProof/>
-        </w:rPr>
-        <w:lastRenderedPageBreak/>
-        <w:drawing>
-          <wp:inline distT="0" distB="0" distL="0" distR="0">
-            <wp:extent cx="5446878" cy="4790018"/>
-            <wp:effectExtent l="19050" t="0" r="1422" b="0"/>
-            <wp:docPr id="16" name="Imagen 16"/>
-            <wp:cNvGraphicFramePr>
-              <a:graphicFrameLocks xmlns:a="http://schemas.openxmlformats.org/drawingml/2006/main" noChangeAspect="1"/>
-            </wp:cNvGraphicFramePr>
-            <a:graphic xmlns:a="http://schemas.openxmlformats.org/drawingml/2006/main">
-              <a:graphicData uri="http://schemas.openxmlformats.org/drawingml/2006/picture">
-                <pic:pic xmlns:pic="http://schemas.openxmlformats.org/drawingml/2006/picture">
-                  <pic:nvPicPr>
-                    <pic:cNvPr id="0" name="Picture 16"/>
-                    <pic:cNvPicPr>
-                      <a:picLocks noChangeAspect="1" noChangeArrowheads="1"/>
-                    </pic:cNvPicPr>
-                  </pic:nvPicPr>
-                  <pic:blipFill>
-                    <a:blip r:embed="rId10" cstate="print"/>
-                    <a:srcRect l="26678" t="16450" r="26446" b="10173"/>
-                    <a:stretch>
-                      <a:fillRect/>
-                    </a:stretch>
-                  </pic:blipFill>
-                  <pic:spPr bwMode="auto">
-                    <a:xfrm>
-                      <a:off x="0" y="0"/>
-                      <a:ext cx="5450825" cy="4793489"/>
-                    </a:xfrm>
-                    <a:prstGeom prst="rect">
-                      <a:avLst/>
-                    </a:prstGeom>
-                    <a:noFill/>
-                    <a:ln w="9525">
-                      <a:noFill/>
-                      <a:miter lim="800000"/>
-                      <a:headEnd/>
-                      <a:tailEnd/>
-                    </a:ln>
-                  </pic:spPr>
-                </pic:pic>
-              </a:graphicData>
-            </a:graphic>
-          </wp:inline>
-        </w:drawing>
-      </w:r>
-    </w:p>
     <w:p/>
+    <w:p>
+      <w:pPr>
+        <w:pStyle w:val="Ttulo2"/>
+      </w:pPr>
+      <w:r>
+        <w:t>DTE – Pérdida</w:t>
+      </w:r>
+    </w:p>
+    <w:p/>
+    <w:p/>
+    <w:p>
+      <w:pPr>
+        <w:pStyle w:val="Ttulo2"/>
+      </w:pPr>
+      <w:r>
+        <w:t>DTE – Hallazgo</w:t>
+      </w:r>
+    </w:p>
     <w:p/>
     <w:p/>
     <w:p>
@@ -6614,289 +6685,6 @@
           <w:szCs w:val="26"/>
         </w:rPr>
       </w:pPr>
-    </w:p>
-    <w:p>
-      <w:pPr>
-        <w:rPr>
-          <w:color w:val="00B0F0"/>
-          <w:sz w:val="26"/>
-          <w:szCs w:val="26"/>
-        </w:rPr>
-      </w:pPr>
-    </w:p>
-    <w:p>
-      <w:pPr>
-        <w:rPr>
-          <w:color w:val="00B0F0"/>
-          <w:sz w:val="26"/>
-          <w:szCs w:val="26"/>
-        </w:rPr>
-      </w:pPr>
-    </w:p>
-    <w:p>
-      <w:pPr>
-        <w:rPr>
-          <w:color w:val="00B0F0"/>
-          <w:sz w:val="26"/>
-          <w:szCs w:val="26"/>
-        </w:rPr>
-      </w:pPr>
-    </w:p>
-    <w:p>
-      <w:pPr>
-        <w:rPr>
-          <w:color w:val="00B0F0"/>
-          <w:sz w:val="26"/>
-          <w:szCs w:val="26"/>
-        </w:rPr>
-      </w:pPr>
-      <w:r>
-        <w:rPr>
-          <w:color w:val="00B0F0"/>
-          <w:sz w:val="26"/>
-          <w:szCs w:val="26"/>
-        </w:rPr>
-        <w:t xml:space="preserve">Diagrama </w:t>
-      </w:r>
-      <w:r>
-        <w:rPr>
-          <w:color w:val="00B0F0"/>
-          <w:sz w:val="26"/>
-          <w:szCs w:val="26"/>
-        </w:rPr>
-        <w:t>de transición</w:t>
-      </w:r>
-      <w:r>
-        <w:rPr>
-          <w:color w:val="00B0F0"/>
-          <w:sz w:val="26"/>
-          <w:szCs w:val="26"/>
-        </w:rPr>
-        <w:t xml:space="preserve"> de estados de Hallazgos</w:t>
-      </w:r>
-    </w:p>
-    <w:p>
-      <w:pPr>
-        <w:rPr>
-          <w:color w:val="00B0F0"/>
-          <w:sz w:val="26"/>
-          <w:szCs w:val="26"/>
-        </w:rPr>
-      </w:pPr>
-      <w:r>
-        <w:rPr>
-          <w:noProof/>
-          <w:color w:val="00B0F0"/>
-          <w:sz w:val="26"/>
-          <w:szCs w:val="26"/>
-        </w:rPr>
-        <w:lastRenderedPageBreak/>
-        <w:drawing>
-          <wp:inline distT="0" distB="0" distL="0" distR="0">
-            <wp:extent cx="5528765" cy="5318166"/>
-            <wp:effectExtent l="19050" t="0" r="0" b="0"/>
-            <wp:docPr id="22" name="Imagen 22"/>
-            <wp:cNvGraphicFramePr>
-              <a:graphicFrameLocks xmlns:a="http://schemas.openxmlformats.org/drawingml/2006/main" noChangeAspect="1"/>
-            </wp:cNvGraphicFramePr>
-            <a:graphic xmlns:a="http://schemas.openxmlformats.org/drawingml/2006/main">
-              <a:graphicData uri="http://schemas.openxmlformats.org/drawingml/2006/picture">
-                <pic:pic xmlns:pic="http://schemas.openxmlformats.org/drawingml/2006/picture">
-                  <pic:nvPicPr>
-                    <pic:cNvPr id="0" name="Picture 22"/>
-                    <pic:cNvPicPr>
-                      <a:picLocks noChangeAspect="1" noChangeArrowheads="1"/>
-                    </pic:cNvPicPr>
-                  </pic:nvPicPr>
-                  <pic:blipFill>
-                    <a:blip r:embed="rId11" cstate="print"/>
-                    <a:srcRect l="4162" t="12998" r="52770" b="13347"/>
-                    <a:stretch>
-                      <a:fillRect/>
-                    </a:stretch>
-                  </pic:blipFill>
-                  <pic:spPr bwMode="auto">
-                    <a:xfrm>
-                      <a:off x="0" y="0"/>
-                      <a:ext cx="5533135" cy="5322370"/>
-                    </a:xfrm>
-                    <a:prstGeom prst="rect">
-                      <a:avLst/>
-                    </a:prstGeom>
-                    <a:noFill/>
-                    <a:ln w="9525">
-                      <a:noFill/>
-                      <a:miter lim="800000"/>
-                      <a:headEnd/>
-                      <a:tailEnd/>
-                    </a:ln>
-                  </pic:spPr>
-                </pic:pic>
-              </a:graphicData>
-            </a:graphic>
-          </wp:inline>
-        </w:drawing>
-      </w:r>
-    </w:p>
-    <w:p>
-      <w:pPr>
-        <w:rPr>
-          <w:color w:val="00B0F0"/>
-          <w:sz w:val="26"/>
-          <w:szCs w:val="26"/>
-        </w:rPr>
-      </w:pPr>
-    </w:p>
-    <w:p>
-      <w:pPr>
-        <w:rPr>
-          <w:color w:val="00B0F0"/>
-          <w:sz w:val="26"/>
-          <w:szCs w:val="26"/>
-        </w:rPr>
-      </w:pPr>
-    </w:p>
-    <w:p>
-      <w:pPr>
-        <w:rPr>
-          <w:color w:val="00B0F0"/>
-          <w:sz w:val="26"/>
-          <w:szCs w:val="26"/>
-        </w:rPr>
-      </w:pPr>
-    </w:p>
-    <w:p>
-      <w:pPr>
-        <w:rPr>
-          <w:color w:val="00B0F0"/>
-          <w:sz w:val="26"/>
-          <w:szCs w:val="26"/>
-        </w:rPr>
-      </w:pPr>
-    </w:p>
-    <w:p>
-      <w:pPr>
-        <w:rPr>
-          <w:color w:val="00B0F0"/>
-          <w:sz w:val="26"/>
-          <w:szCs w:val="26"/>
-        </w:rPr>
-      </w:pPr>
-    </w:p>
-    <w:p>
-      <w:pPr>
-        <w:rPr>
-          <w:color w:val="00B0F0"/>
-          <w:sz w:val="26"/>
-          <w:szCs w:val="26"/>
-        </w:rPr>
-      </w:pPr>
-    </w:p>
-    <w:p>
-      <w:pPr>
-        <w:rPr>
-          <w:color w:val="00B0F0"/>
-          <w:sz w:val="26"/>
-          <w:szCs w:val="26"/>
-        </w:rPr>
-      </w:pPr>
-    </w:p>
-    <w:p>
-      <w:pPr>
-        <w:rPr>
-          <w:color w:val="00B0F0"/>
-          <w:sz w:val="26"/>
-          <w:szCs w:val="26"/>
-        </w:rPr>
-      </w:pPr>
-    </w:p>
-    <w:p>
-      <w:pPr>
-        <w:rPr>
-          <w:color w:val="00B0F0"/>
-          <w:sz w:val="26"/>
-          <w:szCs w:val="26"/>
-        </w:rPr>
-      </w:pPr>
-      <w:r>
-        <w:rPr>
-          <w:color w:val="00B0F0"/>
-          <w:sz w:val="26"/>
-          <w:szCs w:val="26"/>
-        </w:rPr>
-        <w:t>Diagrama de transición de estados de adopciones</w:t>
-      </w:r>
-    </w:p>
-    <w:p>
-      <w:pPr>
-        <w:rPr>
-          <w:color w:val="00B0F0"/>
-          <w:sz w:val="26"/>
-          <w:szCs w:val="26"/>
-        </w:rPr>
-      </w:pPr>
-    </w:p>
-    <w:p>
-      <w:pPr>
-        <w:rPr>
-          <w:color w:val="00B0F0"/>
-          <w:sz w:val="26"/>
-          <w:szCs w:val="26"/>
-        </w:rPr>
-      </w:pPr>
-      <w:r>
-        <w:rPr>
-          <w:noProof/>
-          <w:color w:val="00B0F0"/>
-          <w:sz w:val="26"/>
-          <w:szCs w:val="26"/>
-        </w:rPr>
-        <w:drawing>
-          <wp:inline distT="0" distB="0" distL="0" distR="0">
-            <wp:extent cx="5474174" cy="3313379"/>
-            <wp:effectExtent l="19050" t="0" r="0" b="0"/>
-            <wp:docPr id="25" name="Imagen 25"/>
-            <wp:cNvGraphicFramePr>
-              <a:graphicFrameLocks xmlns:a="http://schemas.openxmlformats.org/drawingml/2006/main" noChangeAspect="1"/>
-            </wp:cNvGraphicFramePr>
-            <a:graphic xmlns:a="http://schemas.openxmlformats.org/drawingml/2006/main">
-              <a:graphicData uri="http://schemas.openxmlformats.org/drawingml/2006/picture">
-                <pic:pic xmlns:pic="http://schemas.openxmlformats.org/drawingml/2006/picture">
-                  <pic:nvPicPr>
-                    <pic:cNvPr id="0" name="Picture 25"/>
-                    <pic:cNvPicPr>
-                      <a:picLocks noChangeAspect="1" noChangeArrowheads="1"/>
-                    </pic:cNvPicPr>
-                  </pic:nvPicPr>
-                  <pic:blipFill>
-                    <a:blip r:embed="rId12" cstate="print"/>
-                    <a:srcRect l="5135" t="13203" r="37802" b="25325"/>
-                    <a:stretch>
-                      <a:fillRect/>
-                    </a:stretch>
-                  </pic:blipFill>
-                  <pic:spPr bwMode="auto">
-                    <a:xfrm>
-                      <a:off x="0" y="0"/>
-                      <a:ext cx="5474174" cy="3313379"/>
-                    </a:xfrm>
-                    <a:prstGeom prst="rect">
-                      <a:avLst/>
-                    </a:prstGeom>
-                    <a:noFill/>
-                    <a:ln w="9525">
-                      <a:noFill/>
-                      <a:miter lim="800000"/>
-                      <a:headEnd/>
-                      <a:tailEnd/>
-                    </a:ln>
-                  </pic:spPr>
-                </pic:pic>
-              </a:graphicData>
-            </a:graphic>
-          </wp:inline>
-        </w:drawing>
-      </w:r>
     </w:p>
     <w:sectPr>
       <w:pgSz w:w="12240" w:h="15840"/>
@@ -6959,7 +6747,7 @@
 
 <file path=word/numbering.xml><?xml version="1.0" encoding="utf-8"?>
 <w:numbering xmlns:wpc="http://schemas.microsoft.com/office/word/2010/wordprocessingCanvas" xmlns:mc="http://schemas.openxmlformats.org/markup-compatibility/2006" xmlns:o="urn:schemas-microsoft-com:office:office" xmlns:r="http://schemas.openxmlformats.org/officeDocument/2006/relationships" xmlns:m="http://schemas.openxmlformats.org/officeDocument/2006/math" xmlns:v="urn:schemas-microsoft-com:vml" xmlns:wp14="http://schemas.microsoft.com/office/word/2010/wordprocessingDrawing" xmlns:wp="http://schemas.openxmlformats.org/drawingml/2006/wordprocessingDrawing" xmlns:w10="urn:schemas-microsoft-com:office:word" xmlns:w="http://schemas.openxmlformats.org/wordprocessingml/2006/main" xmlns:w14="http://schemas.microsoft.com/office/word/2010/wordml" xmlns:w15="http://schemas.microsoft.com/office/word/2012/wordml" xmlns:wpg="http://schemas.microsoft.com/office/word/2010/wordprocessingGroup" xmlns:wpi="http://schemas.microsoft.com/office/word/2010/wordprocessingInk" xmlns:wne="http://schemas.microsoft.com/office/word/2006/wordml" xmlns:wps="http://schemas.microsoft.com/office/word/2010/wordprocessingShape" mc:Ignorable="w14 w15 wp14">
-  <w:abstractNum w:abstractNumId="0">
+  <w:abstractNum w:abstractNumId="0" w15:restartNumberingAfterBreak="0">
     <w:nsid w:val="24324F63"/>
     <w:multiLevelType w:val="multilevel"/>
     <w:tmpl w:val="BCFE16B0"/>
@@ -7072,7 +6860,7 @@
       </w:rPr>
     </w:lvl>
   </w:abstractNum>
-  <w:abstractNum w:abstractNumId="1">
+  <w:abstractNum w:abstractNumId="1" w15:restartNumberingAfterBreak="0">
     <w:nsid w:val="3FBB212E"/>
     <w:multiLevelType w:val="multilevel"/>
     <w:tmpl w:val="48A09AEC"/>
@@ -7185,7 +6973,7 @@
       </w:rPr>
     </w:lvl>
   </w:abstractNum>
-  <w:abstractNum w:abstractNumId="2">
+  <w:abstractNum w:abstractNumId="2" w15:restartNumberingAfterBreak="0">
     <w:nsid w:val="5C3A72B2"/>
     <w:multiLevelType w:val="multilevel"/>
     <w:tmpl w:val="C39EF5E4"/>
@@ -7298,7 +7086,7 @@
       </w:rPr>
     </w:lvl>
   </w:abstractNum>
-  <w:abstractNum w:abstractNumId="3">
+  <w:abstractNum w:abstractNumId="3" w15:restartNumberingAfterBreak="0">
     <w:nsid w:val="6D4A765E"/>
     <w:multiLevelType w:val="multilevel"/>
     <w:tmpl w:val="6A3261B2"/>
@@ -7820,7 +7608,7 @@
     <w:name w:val="Normal"/>
     <w:rsid w:val="00C525C1"/>
   </w:style>
-  <w:style w:type="paragraph" w:styleId="Heading1">
+  <w:style w:type="paragraph" w:styleId="Ttulo1">
     <w:name w:val="heading 1"/>
     <w:basedOn w:val="Normal"/>
     <w:next w:val="Normal"/>
@@ -7836,7 +7624,7 @@
       <w:sz w:val="32"/>
     </w:rPr>
   </w:style>
-  <w:style w:type="paragraph" w:styleId="Heading2">
+  <w:style w:type="paragraph" w:styleId="Ttulo2">
     <w:name w:val="heading 2"/>
     <w:basedOn w:val="Normal"/>
     <w:next w:val="Normal"/>
@@ -7852,7 +7640,7 @@
       <w:sz w:val="26"/>
     </w:rPr>
   </w:style>
-  <w:style w:type="paragraph" w:styleId="Heading3">
+  <w:style w:type="paragraph" w:styleId="Ttulo3">
     <w:name w:val="heading 3"/>
     <w:basedOn w:val="Normal"/>
     <w:next w:val="Normal"/>
@@ -7868,7 +7656,7 @@
       <w:sz w:val="24"/>
     </w:rPr>
   </w:style>
-  <w:style w:type="paragraph" w:styleId="Heading4">
+  <w:style w:type="paragraph" w:styleId="Ttulo4">
     <w:name w:val="heading 4"/>
     <w:basedOn w:val="Normal"/>
     <w:next w:val="Normal"/>
@@ -7885,7 +7673,7 @@
       <w:sz w:val="24"/>
     </w:rPr>
   </w:style>
-  <w:style w:type="paragraph" w:styleId="Heading5">
+  <w:style w:type="paragraph" w:styleId="Ttulo5">
     <w:name w:val="heading 5"/>
     <w:basedOn w:val="Normal"/>
     <w:next w:val="Normal"/>
@@ -7901,7 +7689,7 @@
       <w:b/>
     </w:rPr>
   </w:style>
-  <w:style w:type="paragraph" w:styleId="Heading6">
+  <w:style w:type="paragraph" w:styleId="Ttulo6">
     <w:name w:val="heading 6"/>
     <w:basedOn w:val="Normal"/>
     <w:next w:val="Normal"/>
@@ -7918,13 +7706,13 @@
       <w:sz w:val="20"/>
     </w:rPr>
   </w:style>
-  <w:style w:type="character" w:default="1" w:styleId="DefaultParagraphFont">
+  <w:style w:type="character" w:default="1" w:styleId="Fuentedeprrafopredeter">
     <w:name w:val="Default Paragraph Font"/>
     <w:uiPriority w:val="1"/>
     <w:semiHidden/>
     <w:unhideWhenUsed/>
   </w:style>
-  <w:style w:type="table" w:default="1" w:styleId="TableNormal">
+  <w:style w:type="table" w:default="1" w:styleId="Tablanormal">
     <w:name w:val="Normal Table"/>
     <w:uiPriority w:val="99"/>
     <w:semiHidden/>
@@ -7939,7 +7727,7 @@
       </w:tblCellMar>
     </w:tblPr>
   </w:style>
-  <w:style w:type="numbering" w:default="1" w:styleId="NoList">
+  <w:style w:type="numbering" w:default="1" w:styleId="Sinlista">
     <w:name w:val="No List"/>
     <w:uiPriority w:val="99"/>
     <w:semiHidden/>
@@ -7957,7 +7745,7 @@
       </w:tblCellMar>
     </w:tblPr>
   </w:style>
-  <w:style w:type="paragraph" w:styleId="Title">
+  <w:style w:type="paragraph" w:styleId="Puesto">
     <w:name w:val="Title"/>
     <w:basedOn w:val="Normal"/>
     <w:next w:val="Normal"/>
@@ -7973,7 +7761,7 @@
       <w:sz w:val="72"/>
     </w:rPr>
   </w:style>
-  <w:style w:type="paragraph" w:styleId="Subtitle">
+  <w:style w:type="paragraph" w:styleId="Subttulo">
     <w:name w:val="Subtitle"/>
     <w:basedOn w:val="Normal"/>
     <w:next w:val="Normal"/>
@@ -8039,10 +7827,10 @@
       </w:tblCellMar>
     </w:tblPr>
   </w:style>
-  <w:style w:type="paragraph" w:styleId="BalloonText">
+  <w:style w:type="paragraph" w:styleId="Textodeglobo">
     <w:name w:val="Balloon Text"/>
     <w:basedOn w:val="Normal"/>
-    <w:link w:val="BalloonTextChar"/>
+    <w:link w:val="TextodegloboCar"/>
     <w:uiPriority w:val="99"/>
     <w:semiHidden/>
     <w:unhideWhenUsed/>
@@ -8056,10 +7844,10 @@
       <w:szCs w:val="16"/>
     </w:rPr>
   </w:style>
-  <w:style w:type="character" w:customStyle="1" w:styleId="BalloonTextChar">
-    <w:name w:val="Balloon Text Char"/>
-    <w:basedOn w:val="DefaultParagraphFont"/>
-    <w:link w:val="BalloonText"/>
+  <w:style w:type="character" w:customStyle="1" w:styleId="TextodegloboCar">
+    <w:name w:val="Texto de globo Car"/>
+    <w:basedOn w:val="Fuentedeprrafopredeter"/>
+    <w:link w:val="Textodeglobo"/>
     <w:uiPriority w:val="99"/>
     <w:semiHidden/>
     <w:rsid w:val="003D0897"/>
@@ -8069,10 +7857,10 @@
       <w:szCs w:val="16"/>
     </w:rPr>
   </w:style>
-  <w:style w:type="paragraph" w:styleId="Header">
+  <w:style w:type="paragraph" w:styleId="Encabezado">
     <w:name w:val="header"/>
     <w:basedOn w:val="Normal"/>
-    <w:link w:val="HeaderChar"/>
+    <w:link w:val="EncabezadoCar"/>
     <w:uiPriority w:val="99"/>
     <w:unhideWhenUsed/>
     <w:rsid w:val="002621D8"/>
@@ -8084,17 +7872,17 @@
       <w:spacing w:after="0" w:line="240" w:lineRule="auto"/>
     </w:pPr>
   </w:style>
-  <w:style w:type="character" w:customStyle="1" w:styleId="HeaderChar">
-    <w:name w:val="Header Char"/>
-    <w:basedOn w:val="DefaultParagraphFont"/>
-    <w:link w:val="Header"/>
+  <w:style w:type="character" w:customStyle="1" w:styleId="EncabezadoCar">
+    <w:name w:val="Encabezado Car"/>
+    <w:basedOn w:val="Fuentedeprrafopredeter"/>
+    <w:link w:val="Encabezado"/>
     <w:uiPriority w:val="99"/>
     <w:rsid w:val="002621D8"/>
   </w:style>
-  <w:style w:type="paragraph" w:styleId="Footer">
+  <w:style w:type="paragraph" w:styleId="Piedepgina">
     <w:name w:val="footer"/>
     <w:basedOn w:val="Normal"/>
-    <w:link w:val="FooterChar"/>
+    <w:link w:val="PiedepginaCar"/>
     <w:uiPriority w:val="99"/>
     <w:unhideWhenUsed/>
     <w:rsid w:val="002621D8"/>
@@ -8106,10 +7894,10 @@
       <w:spacing w:after="0" w:line="240" w:lineRule="auto"/>
     </w:pPr>
   </w:style>
-  <w:style w:type="character" w:customStyle="1" w:styleId="FooterChar">
-    <w:name w:val="Footer Char"/>
-    <w:basedOn w:val="DefaultParagraphFont"/>
-    <w:link w:val="Footer"/>
+  <w:style w:type="character" w:customStyle="1" w:styleId="PiedepginaCar">
+    <w:name w:val="Pie de página Car"/>
+    <w:basedOn w:val="Fuentedeprrafopredeter"/>
+    <w:link w:val="Piedepgina"/>
     <w:uiPriority w:val="99"/>
     <w:rsid w:val="002621D8"/>
   </w:style>

</xml_diff>

<commit_message>
- Arreglos en DTEs - Agregados en ERS y extraidos en JPG
</commit_message>
<xml_diff>
--- a/Documentacion/de Producto/ERS 1.3.docx
+++ b/Documentacion/de Producto/ERS 1.3.docx
@@ -5138,7 +5138,6 @@
               <w:spacing w:line="312" w:lineRule="auto"/>
               <w:jc w:val="both"/>
             </w:pPr>
-            <w:bookmarkStart w:id="1" w:name="_GoBack" w:colFirst="2" w:colLast="2"/>
             <w:r>
               <w:t>Módulo</w:t>
             </w:r>
@@ -5196,7 +5195,6 @@
           </w:p>
         </w:tc>
       </w:tr>
-      <w:bookmarkEnd w:id="1"/>
       <w:tr>
         <w:tc>
           <w:tcPr>
@@ -6467,8 +6465,8 @@
     </w:p>
     <w:p/>
     <w:p>
-      <w:bookmarkStart w:id="2" w:name="h.30j0zll" w:colFirst="0" w:colLast="0"/>
-      <w:bookmarkEnd w:id="2"/>
+      <w:bookmarkStart w:id="1" w:name="h.30j0zll" w:colFirst="0" w:colLast="0"/>
+      <w:bookmarkEnd w:id="1"/>
       <w:r>
         <w:rPr>
           <w:noProof/>
@@ -6656,26 +6654,96 @@
       </w:r>
     </w:p>
     <w:p/>
+    <w:p>
+      <w:r>
+        <w:pict>
+          <v:shapetype id="_x0000_t75" coordsize="21600,21600" o:spt="75" o:preferrelative="t" path="m@4@5l@4@11@9@11@9@5xe" filled="f" stroked="f">
+            <v:stroke joinstyle="miter"/>
+            <v:formulas>
+              <v:f eqn="if lineDrawn pixelLineWidth 0"/>
+              <v:f eqn="sum @0 1 0"/>
+              <v:f eqn="sum 0 0 @1"/>
+              <v:f eqn="prod @2 1 2"/>
+              <v:f eqn="prod @3 21600 pixelWidth"/>
+              <v:f eqn="prod @3 21600 pixelHeight"/>
+              <v:f eqn="sum @0 0 1"/>
+              <v:f eqn="prod @6 1 2"/>
+              <v:f eqn="prod @7 21600 pixelWidth"/>
+              <v:f eqn="sum @8 21600 0"/>
+              <v:f eqn="prod @7 21600 pixelHeight"/>
+              <v:f eqn="sum @10 21600 0"/>
+            </v:formulas>
+            <v:path o:extrusionok="f" gradientshapeok="t" o:connecttype="rect"/>
+            <o:lock v:ext="edit" aspectratio="t"/>
+          </v:shapetype>
+          <v:shape id="_x0000_i1025" type="#_x0000_t75" style="width:441.8pt;height:451.6pt">
+            <v:imagedata r:id="rId10" o:title="DteMascota"/>
+          </v:shape>
+        </w:pict>
+      </w:r>
+    </w:p>
     <w:p/>
     <w:p>
       <w:pPr>
+        <w:rPr>
+          <w:color w:val="4474A0"/>
+          <w:sz w:val="26"/>
+        </w:rPr>
+      </w:pPr>
+      <w:r>
+        <w:br w:type="page"/>
+      </w:r>
+    </w:p>
+    <w:p>
+      <w:pPr>
         <w:pStyle w:val="Ttulo2"/>
       </w:pPr>
       <w:r>
+        <w:lastRenderedPageBreak/>
         <w:t>DTE – Pérdida</w:t>
       </w:r>
     </w:p>
     <w:p/>
+    <w:p>
+      <w:r>
+        <w:pict>
+          <v:shape id="_x0000_i1026" type="#_x0000_t75" style="width:441.8pt;height:6in">
+            <v:imagedata r:id="rId11" o:title="DtePerdida"/>
+          </v:shape>
+        </w:pict>
+      </w:r>
+    </w:p>
     <w:p/>
     <w:p>
       <w:pPr>
+        <w:rPr>
+          <w:color w:val="4474A0"/>
+          <w:sz w:val="26"/>
+        </w:rPr>
+      </w:pPr>
+      <w:r>
+        <w:br w:type="page"/>
+      </w:r>
+    </w:p>
+    <w:p>
+      <w:pPr>
         <w:pStyle w:val="Ttulo2"/>
       </w:pPr>
       <w:r>
+        <w:lastRenderedPageBreak/>
         <w:t>DTE – Hallazgo</w:t>
       </w:r>
     </w:p>
     <w:p/>
+    <w:p>
+      <w:r>
+        <w:pict>
+          <v:shape id="_x0000_i1027" type="#_x0000_t75" style="width:441.8pt;height:559.3pt">
+            <v:imagedata r:id="rId12" o:title="DteHallazgo"/>
+          </v:shape>
+        </w:pict>
+      </w:r>
+    </w:p>
     <w:p/>
     <w:p>
       <w:pPr>
@@ -6685,7 +6753,135 @@
           <w:szCs w:val="26"/>
         </w:rPr>
       </w:pPr>
-    </w:p>
+      <w:r>
+        <w:rPr>
+          <w:color w:val="00B0F0"/>
+          <w:sz w:val="26"/>
+          <w:szCs w:val="26"/>
+        </w:rPr>
+        <w:br w:type="page"/>
+      </w:r>
+    </w:p>
+    <w:p>
+      <w:pPr>
+        <w:pStyle w:val="Ttulo2"/>
+      </w:pPr>
+      <w:r>
+        <w:lastRenderedPageBreak/>
+        <w:t>DTE – Hogar</w:t>
+      </w:r>
+    </w:p>
+    <w:p>
+      <w:bookmarkStart w:id="2" w:name="_GoBack"/>
+      <w:bookmarkEnd w:id="2"/>
+    </w:p>
+    <w:p>
+      <w:pPr>
+        <w:rPr>
+          <w:color w:val="00B0F0"/>
+          <w:szCs w:val="26"/>
+        </w:rPr>
+      </w:pPr>
+      <w:r>
+        <w:pict>
+          <v:shape id="_x0000_i1029" type="#_x0000_t75" style="width:463.1pt;height:577.75pt">
+            <v:imagedata r:id="rId13" o:title="DteHogar"/>
+          </v:shape>
+        </w:pict>
+      </w:r>
+      <w:r>
+        <w:br w:type="page"/>
+      </w:r>
+    </w:p>
+    <w:p>
+      <w:pPr>
+        <w:pStyle w:val="Ttulo2"/>
+      </w:pPr>
+      <w:r>
+        <w:lastRenderedPageBreak/>
+        <w:t>DTE – Voluntario</w:t>
+      </w:r>
+    </w:p>
+    <w:p/>
+    <w:p>
+      <w:r>
+        <w:pict>
+          <v:shape id="_x0000_i1028" type="#_x0000_t75" style="width:478.1pt;height:402.05pt">
+            <v:imagedata r:id="rId14" o:title="DteVoluntario"/>
+          </v:shape>
+        </w:pict>
+      </w:r>
+    </w:p>
+    <w:p>
+      <w:r>
+        <w:br w:type="page"/>
+      </w:r>
+    </w:p>
+    <w:p>
+      <w:pPr>
+        <w:pStyle w:val="Ttulo2"/>
+      </w:pPr>
+      <w:r>
+        <w:lastRenderedPageBreak/>
+        <w:t>DTE – Difusión</w:t>
+      </w:r>
+    </w:p>
+    <w:p>
+      <w:r>
+        <w:rPr>
+          <w:noProof/>
+        </w:rPr>
+        <w:drawing>
+          <wp:inline distT="0" distB="0" distL="0" distR="0">
+            <wp:extent cx="5764530" cy="4835525"/>
+            <wp:effectExtent l="0" t="0" r="0" b="0"/>
+            <wp:docPr id="2" name="Imagen 2" descr="C:\Users\maxitarno\AppData\Local\Microsoft\Windows\INetCache\Content.Word\DteDifusion.jpg"/>
+            <wp:cNvGraphicFramePr>
+              <a:graphicFrameLocks xmlns:a="http://schemas.openxmlformats.org/drawingml/2006/main" noChangeAspect="1"/>
+            </wp:cNvGraphicFramePr>
+            <a:graphic xmlns:a="http://schemas.openxmlformats.org/drawingml/2006/main">
+              <a:graphicData uri="http://schemas.openxmlformats.org/drawingml/2006/picture">
+                <pic:pic xmlns:pic="http://schemas.openxmlformats.org/drawingml/2006/picture">
+                  <pic:nvPicPr>
+                    <pic:cNvPr id="0" name="Picture 9" descr="C:\Users\maxitarno\AppData\Local\Microsoft\Windows\INetCache\Content.Word\DteDifusion.jpg"/>
+                    <pic:cNvPicPr>
+                      <a:picLocks noChangeAspect="1" noChangeArrowheads="1"/>
+                    </pic:cNvPicPr>
+                  </pic:nvPicPr>
+                  <pic:blipFill>
+                    <a:blip r:embed="rId15">
+                      <a:extLst>
+                        <a:ext uri="{28A0092B-C50C-407E-A947-70E740481C1C}">
+                          <a14:useLocalDpi xmlns:a14="http://schemas.microsoft.com/office/drawing/2010/main" val="0"/>
+                        </a:ext>
+                      </a:extLst>
+                    </a:blip>
+                    <a:srcRect/>
+                    <a:stretch>
+                      <a:fillRect/>
+                    </a:stretch>
+                  </pic:blipFill>
+                  <pic:spPr bwMode="auto">
+                    <a:xfrm>
+                      <a:off x="0" y="0"/>
+                      <a:ext cx="5764530" cy="4835525"/>
+                    </a:xfrm>
+                    <a:prstGeom prst="rect">
+                      <a:avLst/>
+                    </a:prstGeom>
+                    <a:noFill/>
+                    <a:ln>
+                      <a:noFill/>
+                    </a:ln>
+                  </pic:spPr>
+                </pic:pic>
+              </a:graphicData>
+            </a:graphic>
+          </wp:inline>
+        </w:drawing>
+      </w:r>
+    </w:p>
+    <w:p/>
     <w:sectPr>
       <w:pgSz w:w="12240" w:h="15840"/>
       <w:pgMar w:top="1417" w:right="1701" w:bottom="1417" w:left="1701" w:header="720" w:footer="720" w:gutter="0"/>

</xml_diff>